<commit_message>
Began Proofreading Non-tech summary
</commit_message>
<xml_diff>
--- a/MCM non-technical summary.docx
+++ b/MCM non-technical summary.docx
@@ -5,82 +5,52 @@
     <w:p/>
     <w:p>
       <w:r>
-        <w:t xml:space="preserve">While </w:t>
-      </w:r>
-      <w:r>
-        <w:t>manufacturers design their aircraft</w:t>
-      </w:r>
-      <w:r>
-        <w:t xml:space="preserve"> to </w:t>
-      </w:r>
-      <w:proofErr w:type="gramStart"/>
-      <w:r>
-        <w:t>be</w:t>
+        <w:t>Aircraft manufacturing and air traffic control are among the most stringently regulated industries in the world</w:t>
+      </w:r>
+      <w:r>
+        <w:t>.</w:t>
+      </w:r>
+      <w:r>
+        <w:t xml:space="preserve"> Since this is the case, we take the issue of losing aircraft over oceans extremely seriously. </w:t>
+      </w:r>
+      <w:bookmarkStart w:id="0" w:name="_GoBack"/>
+      <w:bookmarkEnd w:id="0"/>
+      <w:r>
+        <w:t>Locating a plane of any size in any of the vast oceans on our planet is very challenging.</w:t>
       </w:r>
       <w:r>
         <w:t xml:space="preserve"> </w:t>
       </w:r>
       <w:r>
-        <w:t xml:space="preserve"> safe</w:t>
-      </w:r>
-      <w:proofErr w:type="gramEnd"/>
-      <w:r>
-        <w:t xml:space="preserve"> as possible, malfunctions are inevitable</w:t>
-      </w:r>
-      <w:r>
-        <w:t>.</w:t>
-      </w:r>
-      <w:r>
-        <w:t xml:space="preserve"> </w:t>
-      </w:r>
-      <w:r>
-        <w:t>When a plane does not make it from point A to point B, it is our duty to fi</w:t>
-      </w:r>
-      <w:r>
-        <w:t>rst locate the wreckage and then</w:t>
-      </w:r>
-      <w:r>
-        <w:t xml:space="preserve"> inform the public on</w:t>
-      </w:r>
-      <w:r>
-        <w:t xml:space="preserve"> the cause of the crash. </w:t>
-      </w:r>
-      <w:r>
-        <w:t xml:space="preserve">Locating a crash in </w:t>
-      </w:r>
-      <w:proofErr w:type="gramStart"/>
-      <w:r>
-        <w:t>ope</w:t>
-      </w:r>
-      <w:r>
-        <w:t>n ocean</w:t>
-      </w:r>
-      <w:proofErr w:type="gramEnd"/>
-      <w:r>
-        <w:t xml:space="preserve"> can be compared to</w:t>
-      </w:r>
-      <w:r>
-        <w:t xml:space="preserve"> finding a needle in a haystack</w:t>
-      </w:r>
-      <w:r>
-        <w:t>,</w:t>
-      </w:r>
-      <w:r>
-        <w:t xml:space="preserve"> and even when parts of an aircraft are found, finding </w:t>
-      </w:r>
-      <w:r>
-        <w:t>the remainder of the aircraft may be</w:t>
-      </w:r>
-      <w:r>
-        <w:t xml:space="preserve"> just as difficult.</w:t>
+        <w:t>E</w:t>
+      </w:r>
+      <w:r>
+        <w:t>ven</w:t>
+      </w:r>
+      <w:r>
+        <w:t xml:space="preserve"> when debris of a downed aircraft has been located,</w:t>
+      </w:r>
+      <w:r>
+        <w:t xml:space="preserve"> finding </w:t>
+      </w:r>
+      <w:r>
+        <w:t>where the rest of that airplane resides remains a daunting task.</w:t>
       </w:r>
     </w:p>
     <w:p>
       <w:r>
-        <w:t>However, a mathematical model has been developed to max</w:t>
-      </w:r>
-      <w:r>
-        <w:t>imize our future search efforts. By incorporating probabili</w:t>
+        <w:t xml:space="preserve">In order to </w:t>
+      </w:r>
+      <w:proofErr w:type="gramStart"/>
+      <w:r>
+        <w:t xml:space="preserve">address </w:t>
+      </w:r>
+      <w:r>
+        <w:t>.</w:t>
+      </w:r>
+      <w:proofErr w:type="gramEnd"/>
+      <w:r>
+        <w:t xml:space="preserve"> By incorporating probabili</w:t>
       </w:r>
       <w:r>
         <w:t>ty theory and well</w:t>
@@ -89,7 +59,13 @@
         <w:t xml:space="preserve"> researched mathematical theories, t</w:t>
       </w:r>
       <w:r>
-        <w:t>his model optimizes probability of locating the aircraft w</w:t>
+        <w:t>his model optimizes</w:t>
+      </w:r>
+      <w:r>
+        <w:t xml:space="preserve"> the</w:t>
+      </w:r>
+      <w:r>
+        <w:t xml:space="preserve"> probability of locating the aircraft w</w:t>
       </w:r>
       <w:r>
         <w:t>hile also minimizing the cost of</w:t>
@@ -107,10 +83,33 @@
         <w:t>Fortunately, this model</w:t>
       </w:r>
       <w:r>
-        <w:t xml:space="preserve"> has been developed to be extendable for different needs</w:t>
-      </w:r>
-      <w:r>
-        <w:t xml:space="preserve">. It is capable of taking in different parameters such as search </w:t>
+        <w:t xml:space="preserve"> has been developed to be </w:t>
+      </w:r>
+      <w:r>
+        <w:t xml:space="preserve">adapted </w:t>
+      </w:r>
+      <w:r>
+        <w:t>for different needs</w:t>
+      </w:r>
+      <w:r>
+        <w:t xml:space="preserve"> and extendable past its </w:t>
+      </w:r>
+      <w:proofErr w:type="gramStart"/>
+      <w:r>
+        <w:t xml:space="preserve">current </w:t>
+      </w:r>
+      <w:r>
+        <w:t>.</w:t>
+      </w:r>
+      <w:proofErr w:type="gramEnd"/>
+      <w:r>
+        <w:t xml:space="preserve"> It is</w:t>
+      </w:r>
+      <w:r>
+        <w:t xml:space="preserve"> possible to adjust multiple</w:t>
+      </w:r>
+      <w:r>
+        <w:t xml:space="preserve"> parameters that </w:t>
       </w:r>
       <w:r>
         <w:t>technologies being used</w:t>
@@ -119,7 +118,16 @@
         <w:t>,</w:t>
       </w:r>
       <w:r>
-        <w:t xml:space="preserve"> number of search aircraft, and search size</w:t>
+        <w:t xml:space="preserve"> </w:t>
+      </w:r>
+      <w:r>
+        <w:t xml:space="preserve">the </w:t>
+      </w:r>
+      <w:r>
+        <w:t>number of search aircraft</w:t>
+      </w:r>
+      <w:r>
+        <w:t xml:space="preserve"> being deployed, and the breadth of area being searched</w:t>
       </w:r>
       <w:r>
         <w:t>, making it applicable in a</w:t>
@@ -169,10 +177,7 @@
       </w:r>
     </w:p>
     <w:p/>
-    <w:p>
-      <w:bookmarkStart w:id="0" w:name="_GoBack"/>
-      <w:bookmarkEnd w:id="0"/>
-    </w:p>
+    <w:p/>
     <w:p/>
     <w:p/>
     <w:p/>

</xml_diff>